<commit_message>
CM4:Update Chassis Object Dictionary based on Cia-301 & Cia-402
</commit_message>
<xml_diff>
--- a/FreeRTOS-CANOpen-STM32F407/DOC/[PROTOCOL] Object Dictionary - BMS - V1.0.docx
+++ b/FreeRTOS-CANOpen-STM32F407/DOC/[PROTOCOL] Object Dictionary - BMS - V1.0.docx
@@ -349,7 +349,7 @@
           <w:rFonts w:ascii="微软雅黑" w:eastAsia="微软雅黑" w:hAnsi="微软雅黑" w:hint="default"/>
           <w:noProof/>
         </w:rPr>
-        <w:t>2014年12月29日</w:t>
+        <w:t>2014年12月30日</w:t>
       </w:r>
       <w:r>
         <w:rPr>
@@ -10380,8 +10380,6 @@
               </w:rPr>
               <w:t>T</w:t>
             </w:r>
-            <w:bookmarkStart w:id="7" w:name="_GoBack"/>
-            <w:bookmarkEnd w:id="7"/>
             <w:r>
               <w:rPr>
                 <w:rFonts w:ascii="微软雅黑" w:eastAsia="微软雅黑" w:hAnsi="微软雅黑"/>
@@ -10615,8 +10613,8 @@
                 <w:sz w:val="18"/>
               </w:rPr>
             </w:pPr>
-            <w:bookmarkStart w:id="8" w:name="OLE_LINK16"/>
-            <w:bookmarkStart w:id="9" w:name="OLE_LINK17"/>
+            <w:bookmarkStart w:id="7" w:name="OLE_LINK16"/>
+            <w:bookmarkStart w:id="8" w:name="OLE_LINK17"/>
             <w:r>
               <w:rPr>
                 <w:rFonts w:ascii="微软雅黑" w:eastAsia="微软雅黑" w:hAnsi="微软雅黑"/>
@@ -10624,8 +10622,8 @@
               </w:rPr>
               <w:t>Number of entries</w:t>
             </w:r>
+            <w:bookmarkEnd w:id="7"/>
             <w:bookmarkEnd w:id="8"/>
-            <w:bookmarkEnd w:id="9"/>
           </w:p>
         </w:tc>
         <w:tc>
@@ -11007,8 +11005,8 @@
                 <w:sz w:val="18"/>
               </w:rPr>
             </w:pPr>
-            <w:bookmarkStart w:id="10" w:name="OLE_LINK10"/>
-            <w:bookmarkStart w:id="11" w:name="OLE_LINK11"/>
+            <w:bookmarkStart w:id="9" w:name="OLE_LINK10"/>
+            <w:bookmarkStart w:id="10" w:name="OLE_LINK11"/>
             <w:r>
               <w:rPr>
                 <w:rFonts w:ascii="微软雅黑" w:eastAsia="微软雅黑" w:hAnsi="微软雅黑"/>
@@ -11037,8 +11035,8 @@
               </w:rPr>
               <w:t>/</w:t>
             </w:r>
+            <w:bookmarkEnd w:id="9"/>
             <w:bookmarkEnd w:id="10"/>
-            <w:bookmarkEnd w:id="11"/>
             <w:r>
               <w:rPr>
                 <w:rFonts w:ascii="微软雅黑" w:eastAsia="微软雅黑" w:hAnsi="微软雅黑"/>
@@ -12184,8 +12182,8 @@
         </w:rPr>
         <w:t>（</w:t>
       </w:r>
-      <w:bookmarkStart w:id="12" w:name="OLE_LINK14"/>
-      <w:bookmarkStart w:id="13" w:name="OLE_LINK15"/>
+      <w:bookmarkStart w:id="11" w:name="OLE_LINK14"/>
+      <w:bookmarkStart w:id="12" w:name="OLE_LINK15"/>
       <w:r>
         <w:rPr>
           <w:rFonts w:ascii="微软雅黑" w:eastAsia="微软雅黑" w:hAnsi="微软雅黑" w:cs="Arial Unicode MS"/>
@@ -12193,8 +12191,8 @@
         </w:rPr>
         <w:t>Standard Device Profile Area</w:t>
       </w:r>
+      <w:bookmarkEnd w:id="11"/>
       <w:bookmarkEnd w:id="12"/>
-      <w:bookmarkEnd w:id="13"/>
       <w:r>
         <w:rPr>
           <w:rFonts w:ascii="微软雅黑" w:eastAsia="微软雅黑" w:hAnsi="微软雅黑" w:cs="Arial Unicode MS"/>
@@ -20711,8 +20709,8 @@
         </w:rPr>
         <w:t xml:space="preserve">2.3 </w:t>
       </w:r>
-      <w:bookmarkStart w:id="14" w:name="OLE_LINK20"/>
-      <w:bookmarkStart w:id="15" w:name="OLE_LINK21"/>
+      <w:bookmarkStart w:id="13" w:name="OLE_LINK20"/>
+      <w:bookmarkStart w:id="14" w:name="OLE_LINK21"/>
       <w:r>
         <w:rPr>
           <w:rFonts w:ascii="微软雅黑" w:eastAsia="微软雅黑" w:hAnsi="微软雅黑" w:cs="Arial Unicode MS"/>
@@ -20789,8 +20787,8 @@
             <w:tcW w:w="9490" w:type="dxa"/>
             <w:gridSpan w:val="7"/>
           </w:tcPr>
+          <w:bookmarkEnd w:id="13"/>
           <w:bookmarkEnd w:id="14"/>
-          <w:bookmarkEnd w:id="15"/>
           <w:p>
             <w:pPr>
               <w:pStyle w:val="a8"/>
@@ -25211,30 +25209,6 @@
     </w:p>
     <w:p>
       <w:pPr>
-        <w:pStyle w:val="a8"/>
-        <w:spacing w:beforeLines="50" w:before="120" w:afterLines="50" w:after="120"/>
-        <w:rPr>
-          <w:rFonts w:ascii="微软雅黑" w:eastAsia="微软雅黑" w:hAnsi="微软雅黑"/>
-        </w:rPr>
-      </w:pPr>
-    </w:p>
-    <w:p>
-      <w:pPr>
-        <w:pStyle w:val="a8"/>
-        <w:spacing w:beforeLines="50" w:before="120" w:afterLines="50" w:after="120"/>
-        <w:rPr>
-          <w:rFonts w:ascii="微软雅黑" w:eastAsia="微软雅黑" w:hAnsi="微软雅黑"/>
-        </w:rPr>
-        <w:sectPr>
-          <w:pgSz w:w="11900" w:h="16840"/>
-          <w:pgMar w:top="2520" w:right="1200" w:bottom="1800" w:left="1200" w:header="680" w:footer="1020" w:gutter="0"/>
-          <w:cols w:space="720"/>
-          <w:docGrid w:linePitch="272"/>
-        </w:sectPr>
-      </w:pPr>
-    </w:p>
-    <w:p>
-      <w:pPr>
         <w:pStyle w:val="a7"/>
         <w:spacing w:beforeLines="50" w:before="120" w:afterLines="50" w:after="120"/>
         <w:rPr>
@@ -25242,6 +25216,8 @@
           <w:lang w:val="en-US"/>
         </w:rPr>
       </w:pPr>
+      <w:bookmarkStart w:id="15" w:name="_GoBack"/>
+      <w:bookmarkEnd w:id="15"/>
     </w:p>
     <w:sectPr>
       <w:pgSz w:w="11900" w:h="16840"/>
@@ -25349,7 +25325,7 @@
                 <w:bCs/>
                 <w:noProof/>
               </w:rPr>
-              <w:t>4</w:t>
+              <w:t>6</w:t>
             </w:r>
             <w:r>
               <w:rPr>
@@ -25395,7 +25371,7 @@
                 <w:bCs/>
                 <w:noProof/>
               </w:rPr>
-              <w:t>9</w:t>
+              <w:t>8</w:t>
             </w:r>
             <w:r>
               <w:rPr>
@@ -30772,7 +30748,7 @@
 </file>
 
 <file path=customXml/itemProps1.xml><?xml version="1.0" encoding="utf-8"?>
-<ds:datastoreItem xmlns:ds="http://schemas.openxmlformats.org/officeDocument/2006/customXml" ds:itemID="{69A5FB78-D560-48DB-94F4-4ED971C4A503}">
+<ds:datastoreItem xmlns:ds="http://schemas.openxmlformats.org/officeDocument/2006/customXml" ds:itemID="{0B252B26-EEB1-4CA5-8E48-23444ABA1DC3}">
   <ds:schemaRefs>
     <ds:schemaRef ds:uri="http://schemas.openxmlformats.org/officeDocument/2006/bibliography"/>
   </ds:schemaRefs>

</xml_diff>